<commit_message>
added model window for projects. added fonts
</commit_message>
<xml_diff>
--- a/Copy for Portfolio.docx
+++ b/Copy for Portfolio.docx
@@ -685,20 +685,24 @@
     <w:p>
       <w:pPr>
         <w:pStyle w:val="Normal"/>
+        <w:rPr/>
+      </w:pPr>
+      <w:r>
         <w:rPr>
           <w:i/>
-          <w:i/>
-          <w:sz w:val="24"/>
-          <w:szCs w:val="24"/>
-        </w:rPr>
-      </w:pPr>
-      <w:r>
-        <w:rPr>
-          <w:i/>
-          <w:sz w:val="24"/>
-          <w:szCs w:val="24"/>
-        </w:rPr>
-        <w:t>To-do app:</w:t>
+          <w:sz w:val="24"/>
+          <w:szCs w:val="24"/>
+        </w:rPr>
+        <w:t xml:space="preserve">To-do app: </w:t>
+      </w:r>
+      <w:r>
+        <w:rPr>
+          <w:i w:val="false"/>
+          <w:iCs w:val="false"/>
+          <w:sz w:val="24"/>
+          <w:szCs w:val="24"/>
+        </w:rPr>
+        <w:t>Perhaps not the most original app to make, building a to-do list app provided me with many of the JS skills that are used in everyday web browser apps. eg. twitter, fb, email all use the same functionality. Allowed me to learn vanilla js fundamentals well (loops, conditionals, etc). Having a solid grasp is important to know what is going on, before moving on to frameworks and libraries.</w:t>
       </w:r>
     </w:p>
     <w:p>
@@ -1285,6 +1289,14 @@
   </w:style>
   <w:style w:type="character" w:styleId="ListLabel2">
     <w:name w:val="ListLabel 2"/>
+    <w:qFormat/>
+    <w:rPr>
+      <w:rFonts w:ascii="TradeGothicNextW01-Ligh 693250" w:hAnsi="TradeGothicNextW01-Ligh 693250" w:cs="Symbol"/>
+      <w:sz w:val="25"/>
+    </w:rPr>
+  </w:style>
+  <w:style w:type="character" w:styleId="ListLabel3">
+    <w:name w:val="ListLabel 3"/>
     <w:qFormat/>
     <w:rPr>
       <w:rFonts w:ascii="TradeGothicNextW01-Ligh 693250" w:hAnsi="TradeGothicNextW01-Ligh 693250" w:cs="Symbol"/>

</xml_diff>